<commit_message>
finished the results in the docx file
</commit_message>
<xml_diff>
--- a/hw3.docx
+++ b/hw3.docx
@@ -1,6 +1,6 @@
 
 <file path=word/document.xml><?xml version="1.0" encoding="utf-8"?>
-<w:document xmlns:wpc="http://schemas.microsoft.com/office/word/2010/wordprocessingCanvas" xmlns:mo="http://schemas.microsoft.com/office/mac/office/2008/main" xmlns:mc="http://schemas.openxmlformats.org/markup-compatibility/2006" xmlns:mv="urn:schemas-microsoft-com:mac:vml" xmlns:o="urn:schemas-microsoft-com:office:office" xmlns:r="http://schemas.openxmlformats.org/officeDocument/2006/relationships" xmlns:m="http://schemas.openxmlformats.org/officeDocument/2006/math" xmlns:v="urn:schemas-microsoft-com:vml" xmlns:wp14="http://schemas.microsoft.com/office/word/2010/wordprocessingDrawing" xmlns:wp="http://schemas.openxmlformats.org/drawingml/2006/wordprocessingDrawing" xmlns:w10="urn:schemas-microsoft-com:office:word" xmlns:w="http://schemas.openxmlformats.org/wordprocessingml/2006/main" xmlns:w14="http://schemas.microsoft.com/office/word/2010/wordml" xmlns:w15="http://schemas.microsoft.com/office/word/2012/wordml" xmlns:wpg="http://schemas.microsoft.com/office/word/2010/wordprocessingGroup" xmlns:wpi="http://schemas.microsoft.com/office/word/2010/wordprocessingInk" xmlns:wne="http://schemas.microsoft.com/office/word/2006/wordml" xmlns:wps="http://schemas.microsoft.com/office/word/2010/wordprocessingShape" mc:Ignorable="w14 w15 wp14">
+<w:document xmlns:wpc="http://schemas.microsoft.com/office/word/2010/wordprocessingCanvas" xmlns:cx="http://schemas.microsoft.com/office/drawing/2014/chartex" xmlns:cx1="http://schemas.microsoft.com/office/drawing/2015/9/8/chartex" xmlns:cx2="http://schemas.microsoft.com/office/drawing/2015/10/21/chartex" xmlns:cx3="http://schemas.microsoft.com/office/drawing/2016/5/9/chartex" xmlns:cx4="http://schemas.microsoft.com/office/drawing/2016/5/10/chartex" xmlns:cx5="http://schemas.microsoft.com/office/drawing/2016/5/11/chartex" xmlns:cx6="http://schemas.microsoft.com/office/drawing/2016/5/12/chartex" xmlns:cx7="http://schemas.microsoft.com/office/drawing/2016/5/13/chartex" xmlns:cx8="http://schemas.microsoft.com/office/drawing/2016/5/14/chartex" xmlns:mc="http://schemas.openxmlformats.org/markup-compatibility/2006" xmlns:aink="http://schemas.microsoft.com/office/drawing/2016/ink" xmlns:am3d="http://schemas.microsoft.com/office/drawing/2017/model3d" xmlns:o="urn:schemas-microsoft-com:office:office" xmlns:r="http://schemas.openxmlformats.org/officeDocument/2006/relationships" xmlns:m="http://schemas.openxmlformats.org/officeDocument/2006/math" xmlns:v="urn:schemas-microsoft-com:vml" xmlns:wp14="http://schemas.microsoft.com/office/word/2010/wordprocessingDrawing" xmlns:wp="http://schemas.openxmlformats.org/drawingml/2006/wordprocessingDrawing" xmlns:w10="urn:schemas-microsoft-com:office:word" xmlns:w="http://schemas.openxmlformats.org/wordprocessingml/2006/main" xmlns:w14="http://schemas.microsoft.com/office/word/2010/wordml" xmlns:w15="http://schemas.microsoft.com/office/word/2012/wordml" xmlns:w16cex="http://schemas.microsoft.com/office/word/2018/wordml/cex" xmlns:w16cid="http://schemas.microsoft.com/office/word/2016/wordml/cid" xmlns:w16="http://schemas.microsoft.com/office/word/2018/wordml" xmlns:w16sdtdh="http://schemas.microsoft.com/office/word/2020/wordml/sdtdatahash" xmlns:w16se="http://schemas.microsoft.com/office/word/2015/wordml/symex" xmlns:wpg="http://schemas.microsoft.com/office/word/2010/wordprocessingGroup" xmlns:wpi="http://schemas.microsoft.com/office/word/2010/wordprocessingInk" xmlns:wne="http://schemas.microsoft.com/office/word/2006/wordml" xmlns:wps="http://schemas.microsoft.com/office/word/2010/wordprocessingShape" mc:Ignorable="w14 w15 w16se w16cid w16 w16cex w16sdtdh wp14">
   <w:body>
     <w:p>
       <w:pPr>
@@ -237,7 +237,7 @@
                     </a:ln>
                     <a:extLst>
                       <a:ext uri="{53640926-AAD7-44d8-BBD7-CCE9431645EC}">
-                        <a14:shadowObscured xmlns="" xmlns:o="urn:schemas-microsoft-com:office:office" xmlns:v="urn:schemas-microsoft-com:vml" xmlns:w10="urn:schemas-microsoft-com:office:word" xmlns:w="http://schemas.openxmlformats.org/wordprocessingml/2006/main" xmlns:a14="http://schemas.microsoft.com/office/drawing/2010/main"/>
+                        <a14:shadowObscured xmlns:a14="http://schemas.microsoft.com/office/drawing/2010/main" xmlns:w="http://schemas.openxmlformats.org/wordprocessingml/2006/main" xmlns:w10="urn:schemas-microsoft-com:office:word" xmlns:v="urn:schemas-microsoft-com:vml" xmlns:o="urn:schemas-microsoft-com:office:office" xmlns="" xmlns:mv="urn:schemas-microsoft-com:mac:vml" xmlns:mo="http://schemas.microsoft.com/office/mac/office/2008/main"/>
                       </a:ext>
                     </a:extLst>
                   </pic:spPr>
@@ -437,14 +437,7 @@
         <w:rPr>
           <w:rFonts w:ascii="Times New Roman" w:hAnsi="Times New Roman" w:cs="Times New Roman"/>
         </w:rPr>
-        <w:t xml:space="preserve">. After each pass, the device pointers are swapped so that when the kernel is called again, the referenced arrays have exchanged roles. The </w:t>
-      </w:r>
-      <w:r>
-        <w:rPr>
-          <w:rFonts w:ascii="Times New Roman" w:hAnsi="Times New Roman" w:cs="Times New Roman"/>
-        </w:rPr>
-        <w:lastRenderedPageBreak/>
-        <w:t>provided host code does this for you.</w:t>
+        <w:t>. After each pass, the device pointers are swapped so that when the kernel is called again, the referenced arrays have exchanged roles. The provided host code does this for you.</w:t>
       </w:r>
     </w:p>
     <w:p>
@@ -462,6 +455,7 @@
         <w:rPr>
           <w:rFonts w:ascii="Times New Roman" w:hAnsi="Times New Roman" w:cs="Times New Roman"/>
         </w:rPr>
+        <w:lastRenderedPageBreak/>
         <w:t>Lastly, when writing your kernel, be sure to handle the case where a thread wants to write values off the end of your array. You’ll need to use if-statements for this and probably other purposes, so don’t be afraid to do so.</w:t>
       </w:r>
     </w:p>
@@ -841,8 +835,6 @@
         </w:rPr>
         <w:t>/lib</w:t>
       </w:r>
-      <w:bookmarkStart w:id="0" w:name="_GoBack"/>
-      <w:bookmarkEnd w:id="0"/>
     </w:p>
     <w:p>
       <w:pPr>
@@ -1119,6 +1111,7 @@
         <w:rPr>
           <w:rFonts w:ascii="Andale Mono" w:hAnsi="Andale Mono" w:cs="Andale Mono"/>
         </w:rPr>
+        <w:lastRenderedPageBreak/>
         <w:t>./jacobi threadsPerBlock 1000 n n</w:t>
       </w:r>
     </w:p>
@@ -1284,15 +1277,15 @@
         <w:tblLook w:val="04A0" w:firstRow="1" w:lastRow="0" w:firstColumn="1" w:lastColumn="0" w:noHBand="0" w:noVBand="1"/>
       </w:tblPr>
       <w:tblGrid>
-        <w:gridCol w:w="5148"/>
-        <w:gridCol w:w="720"/>
-        <w:gridCol w:w="720"/>
-        <w:gridCol w:w="720"/>
-        <w:gridCol w:w="720"/>
-        <w:gridCol w:w="694"/>
-        <w:gridCol w:w="656"/>
-        <w:gridCol w:w="712"/>
-        <w:gridCol w:w="656"/>
+        <w:gridCol w:w="3298"/>
+        <w:gridCol w:w="931"/>
+        <w:gridCol w:w="931"/>
+        <w:gridCol w:w="931"/>
+        <w:gridCol w:w="931"/>
+        <w:gridCol w:w="931"/>
+        <w:gridCol w:w="931"/>
+        <w:gridCol w:w="931"/>
+        <w:gridCol w:w="931"/>
       </w:tblGrid>
       <w:tr>
         <w:trPr>
@@ -1904,6 +1897,14 @@
                 <w:szCs w:val="22"/>
               </w:rPr>
             </w:pPr>
+            <w:r>
+              <w:rPr>
+                <w:rFonts w:ascii="Times New Roman" w:hAnsi="Times New Roman" w:cs="Times New Roman"/>
+                <w:sz w:val="22"/>
+                <w:szCs w:val="22"/>
+              </w:rPr>
+              <w:t>2367.24</w:t>
+            </w:r>
           </w:p>
         </w:tc>
         <w:tc>
@@ -1923,6 +1924,14 @@
                 <w:szCs w:val="22"/>
               </w:rPr>
             </w:pPr>
+            <w:r>
+              <w:rPr>
+                <w:rFonts w:ascii="Times New Roman" w:hAnsi="Times New Roman" w:cs="Times New Roman"/>
+                <w:sz w:val="22"/>
+                <w:szCs w:val="22"/>
+              </w:rPr>
+              <w:t>2367.24</w:t>
+            </w:r>
           </w:p>
         </w:tc>
         <w:tc>
@@ -1942,6 +1951,14 @@
                 <w:szCs w:val="22"/>
               </w:rPr>
             </w:pPr>
+            <w:r>
+              <w:rPr>
+                <w:rFonts w:ascii="Times New Roman" w:hAnsi="Times New Roman" w:cs="Times New Roman"/>
+                <w:sz w:val="22"/>
+                <w:szCs w:val="22"/>
+              </w:rPr>
+              <w:t>2367.24</w:t>
+            </w:r>
           </w:p>
         </w:tc>
         <w:tc>
@@ -1961,6 +1978,14 @@
                 <w:szCs w:val="22"/>
               </w:rPr>
             </w:pPr>
+            <w:r>
+              <w:rPr>
+                <w:rFonts w:ascii="Times New Roman" w:hAnsi="Times New Roman" w:cs="Times New Roman"/>
+                <w:sz w:val="22"/>
+                <w:szCs w:val="22"/>
+              </w:rPr>
+              <w:t>2367.24</w:t>
+            </w:r>
           </w:p>
         </w:tc>
         <w:tc>
@@ -1980,6 +2005,14 @@
                 <w:szCs w:val="22"/>
               </w:rPr>
             </w:pPr>
+            <w:r>
+              <w:rPr>
+                <w:rFonts w:ascii="Times New Roman" w:hAnsi="Times New Roman" w:cs="Times New Roman"/>
+                <w:sz w:val="22"/>
+                <w:szCs w:val="22"/>
+              </w:rPr>
+              <w:t>2367.24</w:t>
+            </w:r>
           </w:p>
         </w:tc>
         <w:tc>
@@ -1999,6 +2032,14 @@
                 <w:szCs w:val="22"/>
               </w:rPr>
             </w:pPr>
+            <w:r>
+              <w:rPr>
+                <w:rFonts w:ascii="Times New Roman" w:hAnsi="Times New Roman" w:cs="Times New Roman"/>
+                <w:sz w:val="22"/>
+                <w:szCs w:val="22"/>
+              </w:rPr>
+              <w:t>2367.24</w:t>
+            </w:r>
           </w:p>
         </w:tc>
         <w:tc>
@@ -2018,6 +2059,14 @@
                 <w:szCs w:val="22"/>
               </w:rPr>
             </w:pPr>
+            <w:r>
+              <w:rPr>
+                <w:rFonts w:ascii="Times New Roman" w:hAnsi="Times New Roman" w:cs="Times New Roman"/>
+                <w:sz w:val="22"/>
+                <w:szCs w:val="22"/>
+              </w:rPr>
+              <w:t>9230.43</w:t>
+            </w:r>
           </w:p>
         </w:tc>
         <w:tc>
@@ -2037,6 +2086,14 @@
                 <w:szCs w:val="22"/>
               </w:rPr>
             </w:pPr>
+            <w:r>
+              <w:rPr>
+                <w:rFonts w:ascii="Times New Roman" w:hAnsi="Times New Roman" w:cs="Times New Roman"/>
+                <w:sz w:val="22"/>
+                <w:szCs w:val="22"/>
+              </w:rPr>
+              <w:t>9230.43</w:t>
+            </w:r>
           </w:p>
         </w:tc>
       </w:tr>
@@ -2120,6 +2177,14 @@
                 <w:szCs w:val="22"/>
               </w:rPr>
             </w:pPr>
+            <w:r>
+              <w:rPr>
+                <w:rFonts w:ascii="Times New Roman" w:hAnsi="Times New Roman" w:cs="Times New Roman"/>
+                <w:sz w:val="22"/>
+                <w:szCs w:val="22"/>
+              </w:rPr>
+              <w:t>1720.81</w:t>
+            </w:r>
           </w:p>
         </w:tc>
         <w:tc>
@@ -2139,6 +2204,14 @@
                 <w:szCs w:val="22"/>
               </w:rPr>
             </w:pPr>
+            <w:r>
+              <w:rPr>
+                <w:rFonts w:ascii="Times New Roman" w:hAnsi="Times New Roman" w:cs="Times New Roman"/>
+                <w:sz w:val="22"/>
+                <w:szCs w:val="22"/>
+              </w:rPr>
+              <w:t>1749.71</w:t>
+            </w:r>
           </w:p>
         </w:tc>
         <w:tc>
@@ -2158,6 +2231,14 @@
                 <w:szCs w:val="22"/>
               </w:rPr>
             </w:pPr>
+            <w:r>
+              <w:rPr>
+                <w:rFonts w:ascii="Times New Roman" w:hAnsi="Times New Roman" w:cs="Times New Roman"/>
+                <w:sz w:val="22"/>
+                <w:szCs w:val="22"/>
+              </w:rPr>
+              <w:t>1780.31</w:t>
+            </w:r>
           </w:p>
         </w:tc>
         <w:tc>
@@ -2177,6 +2258,14 @@
                 <w:szCs w:val="22"/>
               </w:rPr>
             </w:pPr>
+            <w:r>
+              <w:rPr>
+                <w:rFonts w:ascii="Times New Roman" w:hAnsi="Times New Roman" w:cs="Times New Roman"/>
+                <w:sz w:val="22"/>
+                <w:szCs w:val="22"/>
+              </w:rPr>
+              <w:t>1804.03</w:t>
+            </w:r>
           </w:p>
         </w:tc>
         <w:tc>
@@ -2196,6 +2285,14 @@
                 <w:szCs w:val="22"/>
               </w:rPr>
             </w:pPr>
+            <w:r>
+              <w:rPr>
+                <w:rFonts w:ascii="Times New Roman" w:hAnsi="Times New Roman" w:cs="Times New Roman"/>
+                <w:sz w:val="22"/>
+                <w:szCs w:val="22"/>
+              </w:rPr>
+              <w:t>1835.46</w:t>
+            </w:r>
           </w:p>
         </w:tc>
         <w:tc>
@@ -2215,6 +2312,14 @@
                 <w:szCs w:val="22"/>
               </w:rPr>
             </w:pPr>
+            <w:r>
+              <w:rPr>
+                <w:rFonts w:ascii="Times New Roman" w:hAnsi="Times New Roman" w:cs="Times New Roman"/>
+                <w:sz w:val="22"/>
+                <w:szCs w:val="22"/>
+              </w:rPr>
+              <w:t>1873.31</w:t>
+            </w:r>
           </w:p>
         </w:tc>
         <w:tc>
@@ -2234,6 +2339,14 @@
                 <w:szCs w:val="22"/>
               </w:rPr>
             </w:pPr>
+            <w:r>
+              <w:rPr>
+                <w:rFonts w:ascii="Times New Roman" w:hAnsi="Times New Roman" w:cs="Times New Roman"/>
+                <w:sz w:val="22"/>
+                <w:szCs w:val="22"/>
+              </w:rPr>
+              <w:t>6917.68</w:t>
+            </w:r>
           </w:p>
         </w:tc>
         <w:tc>
@@ -2253,6 +2366,14 @@
                 <w:szCs w:val="22"/>
               </w:rPr>
             </w:pPr>
+            <w:r>
+              <w:rPr>
+                <w:rFonts w:ascii="Times New Roman" w:hAnsi="Times New Roman" w:cs="Times New Roman"/>
+                <w:sz w:val="22"/>
+                <w:szCs w:val="22"/>
+              </w:rPr>
+              <w:t>6869.10</w:t>
+            </w:r>
           </w:p>
         </w:tc>
       </w:tr>
@@ -2328,6 +2449,14 @@
                 <w:szCs w:val="22"/>
               </w:rPr>
             </w:pPr>
+            <w:r>
+              <w:rPr>
+                <w:rFonts w:ascii="Times New Roman" w:hAnsi="Times New Roman" w:cs="Times New Roman"/>
+                <w:sz w:val="22"/>
+                <w:szCs w:val="22"/>
+              </w:rPr>
+              <w:t>1.37</w:t>
+            </w:r>
           </w:p>
         </w:tc>
         <w:tc>
@@ -2347,6 +2476,14 @@
                 <w:szCs w:val="22"/>
               </w:rPr>
             </w:pPr>
+            <w:r>
+              <w:rPr>
+                <w:rFonts w:ascii="Times New Roman" w:hAnsi="Times New Roman" w:cs="Times New Roman"/>
+                <w:sz w:val="22"/>
+                <w:szCs w:val="22"/>
+              </w:rPr>
+              <w:t>1.35</w:t>
+            </w:r>
           </w:p>
         </w:tc>
         <w:tc>
@@ -2366,6 +2503,14 @@
                 <w:szCs w:val="22"/>
               </w:rPr>
             </w:pPr>
+            <w:r>
+              <w:rPr>
+                <w:rFonts w:ascii="Times New Roman" w:hAnsi="Times New Roman" w:cs="Times New Roman"/>
+                <w:sz w:val="22"/>
+                <w:szCs w:val="22"/>
+              </w:rPr>
+              <w:t>1.3</w:t>
+            </w:r>
           </w:p>
         </w:tc>
         <w:tc>
@@ -2385,6 +2530,14 @@
                 <w:szCs w:val="22"/>
               </w:rPr>
             </w:pPr>
+            <w:r>
+              <w:rPr>
+                <w:rFonts w:ascii="Times New Roman" w:hAnsi="Times New Roman" w:cs="Times New Roman"/>
+                <w:sz w:val="22"/>
+                <w:szCs w:val="22"/>
+              </w:rPr>
+              <w:t>1.31</w:t>
+            </w:r>
           </w:p>
         </w:tc>
         <w:tc>
@@ -2404,6 +2557,14 @@
                 <w:szCs w:val="22"/>
               </w:rPr>
             </w:pPr>
+            <w:r>
+              <w:rPr>
+                <w:rFonts w:ascii="Times New Roman" w:hAnsi="Times New Roman" w:cs="Times New Roman"/>
+                <w:sz w:val="22"/>
+                <w:szCs w:val="22"/>
+              </w:rPr>
+              <w:t>1.29</w:t>
+            </w:r>
           </w:p>
         </w:tc>
         <w:tc>
@@ -2423,6 +2584,14 @@
                 <w:szCs w:val="22"/>
               </w:rPr>
             </w:pPr>
+            <w:r>
+              <w:rPr>
+                <w:rFonts w:ascii="Times New Roman" w:hAnsi="Times New Roman" w:cs="Times New Roman"/>
+                <w:sz w:val="22"/>
+                <w:szCs w:val="22"/>
+              </w:rPr>
+              <w:t>1.26</w:t>
+            </w:r>
           </w:p>
         </w:tc>
         <w:tc>
@@ -2442,6 +2611,14 @@
                 <w:szCs w:val="22"/>
               </w:rPr>
             </w:pPr>
+            <w:r>
+              <w:rPr>
+                <w:rFonts w:ascii="Times New Roman" w:hAnsi="Times New Roman" w:cs="Times New Roman"/>
+                <w:sz w:val="22"/>
+                <w:szCs w:val="22"/>
+              </w:rPr>
+              <w:t>1.3</w:t>
+            </w:r>
           </w:p>
         </w:tc>
         <w:tc>
@@ -2461,6 +2638,14 @@
                 <w:szCs w:val="22"/>
               </w:rPr>
             </w:pPr>
+            <w:r>
+              <w:rPr>
+                <w:rFonts w:ascii="Times New Roman" w:hAnsi="Times New Roman" w:cs="Times New Roman"/>
+                <w:sz w:val="22"/>
+                <w:szCs w:val="22"/>
+              </w:rPr>
+              <w:t>1.34</w:t>
+            </w:r>
           </w:p>
         </w:tc>
       </w:tr>
@@ -2544,6 +2729,14 @@
                 <w:szCs w:val="22"/>
               </w:rPr>
             </w:pPr>
+            <w:r>
+              <w:rPr>
+                <w:rFonts w:ascii="Times New Roman" w:hAnsi="Times New Roman" w:cs="Times New Roman"/>
+                <w:sz w:val="22"/>
+                <w:szCs w:val="22"/>
+              </w:rPr>
+              <w:t>324.29</w:t>
+            </w:r>
           </w:p>
         </w:tc>
         <w:tc>
@@ -2563,6 +2756,14 @@
                 <w:szCs w:val="22"/>
               </w:rPr>
             </w:pPr>
+            <w:r>
+              <w:rPr>
+                <w:rFonts w:ascii="Times New Roman" w:hAnsi="Times New Roman" w:cs="Times New Roman"/>
+                <w:sz w:val="22"/>
+                <w:szCs w:val="22"/>
+              </w:rPr>
+              <w:t>211.18</w:t>
+            </w:r>
           </w:p>
         </w:tc>
         <w:tc>
@@ -2582,6 +2783,14 @@
                 <w:szCs w:val="22"/>
               </w:rPr>
             </w:pPr>
+            <w:r>
+              <w:rPr>
+                <w:rFonts w:ascii="Times New Roman" w:hAnsi="Times New Roman" w:cs="Times New Roman"/>
+                <w:sz w:val="22"/>
+                <w:szCs w:val="22"/>
+              </w:rPr>
+              <w:t>205.27</w:t>
+            </w:r>
           </w:p>
         </w:tc>
         <w:tc>
@@ -2601,6 +2810,14 @@
                 <w:szCs w:val="22"/>
               </w:rPr>
             </w:pPr>
+            <w:r>
+              <w:rPr>
+                <w:rFonts w:ascii="Times New Roman" w:hAnsi="Times New Roman" w:cs="Times New Roman"/>
+                <w:sz w:val="22"/>
+                <w:szCs w:val="22"/>
+              </w:rPr>
+              <w:t>219.73</w:t>
+            </w:r>
           </w:p>
         </w:tc>
         <w:tc>
@@ -2620,6 +2837,14 @@
                 <w:szCs w:val="22"/>
               </w:rPr>
             </w:pPr>
+            <w:r>
+              <w:rPr>
+                <w:rFonts w:ascii="Times New Roman" w:hAnsi="Times New Roman" w:cs="Times New Roman"/>
+                <w:sz w:val="22"/>
+                <w:szCs w:val="22"/>
+              </w:rPr>
+              <w:t>222.29</w:t>
+            </w:r>
           </w:p>
         </w:tc>
         <w:tc>
@@ -2639,6 +2864,14 @@
                 <w:szCs w:val="22"/>
               </w:rPr>
             </w:pPr>
+            <w:r>
+              <w:rPr>
+                <w:rFonts w:ascii="Times New Roman" w:hAnsi="Times New Roman" w:cs="Times New Roman"/>
+                <w:sz w:val="22"/>
+                <w:szCs w:val="22"/>
+              </w:rPr>
+              <w:t>228.96</w:t>
+            </w:r>
           </w:p>
         </w:tc>
         <w:tc>
@@ -2658,6 +2891,14 @@
                 <w:szCs w:val="22"/>
               </w:rPr>
             </w:pPr>
+            <w:r>
+              <w:rPr>
+                <w:rFonts w:ascii="Times New Roman" w:hAnsi="Times New Roman" w:cs="Times New Roman"/>
+                <w:sz w:val="22"/>
+                <w:szCs w:val="22"/>
+              </w:rPr>
+              <w:t>761.73</w:t>
+            </w:r>
           </w:p>
         </w:tc>
         <w:tc>
@@ -2677,6 +2918,14 @@
                 <w:szCs w:val="22"/>
               </w:rPr>
             </w:pPr>
+            <w:r>
+              <w:rPr>
+                <w:rFonts w:ascii="Times New Roman" w:hAnsi="Times New Roman" w:cs="Times New Roman"/>
+                <w:sz w:val="22"/>
+                <w:szCs w:val="22"/>
+              </w:rPr>
+              <w:t>789.61</w:t>
+            </w:r>
           </w:p>
         </w:tc>
       </w:tr>
@@ -2760,6 +3009,14 @@
                 <w:szCs w:val="22"/>
               </w:rPr>
             </w:pPr>
+            <w:r>
+              <w:rPr>
+                <w:rFonts w:ascii="Times New Roman" w:hAnsi="Times New Roman" w:cs="Times New Roman"/>
+                <w:sz w:val="22"/>
+                <w:szCs w:val="22"/>
+              </w:rPr>
+              <w:t>7.30</w:t>
+            </w:r>
           </w:p>
         </w:tc>
         <w:tc>
@@ -2779,6 +3036,14 @@
                 <w:szCs w:val="22"/>
               </w:rPr>
             </w:pPr>
+            <w:r>
+              <w:rPr>
+                <w:rFonts w:ascii="Times New Roman" w:hAnsi="Times New Roman" w:cs="Times New Roman"/>
+                <w:sz w:val="22"/>
+                <w:szCs w:val="22"/>
+              </w:rPr>
+              <w:t>11.21</w:t>
+            </w:r>
           </w:p>
         </w:tc>
         <w:tc>
@@ -2798,6 +3063,14 @@
                 <w:szCs w:val="22"/>
               </w:rPr>
             </w:pPr>
+            <w:r>
+              <w:rPr>
+                <w:rFonts w:ascii="Times New Roman" w:hAnsi="Times New Roman" w:cs="Times New Roman"/>
+                <w:sz w:val="22"/>
+                <w:szCs w:val="22"/>
+              </w:rPr>
+              <w:t>11.53</w:t>
+            </w:r>
           </w:p>
         </w:tc>
         <w:tc>
@@ -2817,6 +3090,14 @@
                 <w:szCs w:val="22"/>
               </w:rPr>
             </w:pPr>
+            <w:r>
+              <w:rPr>
+                <w:rFonts w:ascii="Times New Roman" w:hAnsi="Times New Roman" w:cs="Times New Roman"/>
+                <w:sz w:val="22"/>
+                <w:szCs w:val="22"/>
+              </w:rPr>
+              <w:t>10.77</w:t>
+            </w:r>
           </w:p>
         </w:tc>
         <w:tc>
@@ -2836,6 +3117,14 @@
                 <w:szCs w:val="22"/>
               </w:rPr>
             </w:pPr>
+            <w:r>
+              <w:rPr>
+                <w:rFonts w:ascii="Times New Roman" w:hAnsi="Times New Roman" w:cs="Times New Roman"/>
+                <w:sz w:val="22"/>
+                <w:szCs w:val="22"/>
+              </w:rPr>
+              <w:t>10.65</w:t>
+            </w:r>
           </w:p>
         </w:tc>
         <w:tc>
@@ -2855,6 +3144,14 @@
                 <w:szCs w:val="22"/>
               </w:rPr>
             </w:pPr>
+            <w:r>
+              <w:rPr>
+                <w:rFonts w:ascii="Times New Roman" w:hAnsi="Times New Roman" w:cs="Times New Roman"/>
+                <w:sz w:val="22"/>
+                <w:szCs w:val="22"/>
+              </w:rPr>
+              <w:t>10.34</w:t>
+            </w:r>
           </w:p>
         </w:tc>
         <w:tc>
@@ -2874,6 +3171,14 @@
                 <w:szCs w:val="22"/>
               </w:rPr>
             </w:pPr>
+            <w:r>
+              <w:rPr>
+                <w:rFonts w:ascii="Times New Roman" w:hAnsi="Times New Roman" w:cs="Times New Roman"/>
+                <w:sz w:val="22"/>
+                <w:szCs w:val="22"/>
+              </w:rPr>
+              <w:t>12.12</w:t>
+            </w:r>
           </w:p>
         </w:tc>
         <w:tc>
@@ -2893,6 +3198,14 @@
                 <w:szCs w:val="22"/>
               </w:rPr>
             </w:pPr>
+            <w:r>
+              <w:rPr>
+                <w:rFonts w:ascii="Times New Roman" w:hAnsi="Times New Roman" w:cs="Times New Roman"/>
+                <w:sz w:val="22"/>
+                <w:szCs w:val="22"/>
+              </w:rPr>
+              <w:t>11.68</w:t>
+            </w:r>
           </w:p>
         </w:tc>
       </w:tr>
@@ -2952,6 +3265,14 @@
                 <w:szCs w:val="22"/>
               </w:rPr>
             </w:pPr>
+            <w:r>
+              <w:rPr>
+                <w:rFonts w:ascii="Times New Roman" w:hAnsi="Times New Roman" w:cs="Times New Roman"/>
+                <w:sz w:val="22"/>
+                <w:szCs w:val="22"/>
+              </w:rPr>
+              <w:t>5.31</w:t>
+            </w:r>
           </w:p>
         </w:tc>
         <w:tc>
@@ -2971,6 +3292,14 @@
                 <w:szCs w:val="22"/>
               </w:rPr>
             </w:pPr>
+            <w:r>
+              <w:rPr>
+                <w:rFonts w:ascii="Times New Roman" w:hAnsi="Times New Roman" w:cs="Times New Roman"/>
+                <w:sz w:val="22"/>
+                <w:szCs w:val="22"/>
+              </w:rPr>
+              <w:t>8.29</w:t>
+            </w:r>
           </w:p>
         </w:tc>
         <w:tc>
@@ -2990,6 +3319,14 @@
                 <w:szCs w:val="22"/>
               </w:rPr>
             </w:pPr>
+            <w:r>
+              <w:rPr>
+                <w:rFonts w:ascii="Times New Roman" w:hAnsi="Times New Roman" w:cs="Times New Roman"/>
+                <w:sz w:val="22"/>
+                <w:szCs w:val="22"/>
+              </w:rPr>
+              <w:t>8.67</w:t>
+            </w:r>
           </w:p>
         </w:tc>
         <w:tc>
@@ -3009,6 +3346,14 @@
                 <w:szCs w:val="22"/>
               </w:rPr>
             </w:pPr>
+            <w:r>
+              <w:rPr>
+                <w:rFonts w:ascii="Times New Roman" w:hAnsi="Times New Roman" w:cs="Times New Roman"/>
+                <w:sz w:val="22"/>
+                <w:szCs w:val="22"/>
+              </w:rPr>
+              <w:t>8.21</w:t>
+            </w:r>
           </w:p>
         </w:tc>
         <w:tc>
@@ -3028,6 +3373,14 @@
                 <w:szCs w:val="22"/>
               </w:rPr>
             </w:pPr>
+            <w:r>
+              <w:rPr>
+                <w:rFonts w:ascii="Times New Roman" w:hAnsi="Times New Roman" w:cs="Times New Roman"/>
+                <w:sz w:val="22"/>
+                <w:szCs w:val="22"/>
+              </w:rPr>
+              <w:t>8.26</w:t>
+            </w:r>
           </w:p>
         </w:tc>
         <w:tc>
@@ -3047,6 +3400,14 @@
                 <w:szCs w:val="22"/>
               </w:rPr>
             </w:pPr>
+            <w:r>
+              <w:rPr>
+                <w:rFonts w:ascii="Times New Roman" w:hAnsi="Times New Roman" w:cs="Times New Roman"/>
+                <w:sz w:val="22"/>
+                <w:szCs w:val="22"/>
+              </w:rPr>
+              <w:t>8.18</w:t>
+            </w:r>
           </w:p>
         </w:tc>
         <w:tc>
@@ -3066,6 +3427,14 @@
                 <w:szCs w:val="22"/>
               </w:rPr>
             </w:pPr>
+            <w:r>
+              <w:rPr>
+                <w:rFonts w:ascii="Times New Roman" w:hAnsi="Times New Roman" w:cs="Times New Roman"/>
+                <w:sz w:val="22"/>
+                <w:szCs w:val="22"/>
+              </w:rPr>
+              <w:t>9.08</w:t>
+            </w:r>
           </w:p>
         </w:tc>
         <w:tc>
@@ -3085,6 +3454,14 @@
                 <w:szCs w:val="22"/>
               </w:rPr>
             </w:pPr>
+            <w:r>
+              <w:rPr>
+                <w:rFonts w:ascii="Times New Roman" w:hAnsi="Times New Roman" w:cs="Times New Roman"/>
+                <w:sz w:val="22"/>
+                <w:szCs w:val="22"/>
+              </w:rPr>
+              <w:t>8.70</w:t>
+            </w:r>
           </w:p>
         </w:tc>
       </w:tr>
@@ -3357,6 +3734,7 @@
           <w:sz w:val="21"/>
           <w:szCs w:val="21"/>
         </w:rPr>
+        <w:lastRenderedPageBreak/>
         <w:t>&gt; blockDim.x=512 blockDim.y=1    grid = 2 x 1022</w:t>
       </w:r>
     </w:p>
@@ -3783,7 +4161,7 @@
 </file>
 
 <file path=word/endnotes.xml><?xml version="1.0" encoding="utf-8"?>
-<w:endnotes xmlns:wpc="http://schemas.microsoft.com/office/word/2010/wordprocessingCanvas" xmlns:mo="http://schemas.microsoft.com/office/mac/office/2008/main" xmlns:mc="http://schemas.openxmlformats.org/markup-compatibility/2006" xmlns:mv="urn:schemas-microsoft-com:mac:vml" xmlns:o="urn:schemas-microsoft-com:office:office" xmlns:r="http://schemas.openxmlformats.org/officeDocument/2006/relationships" xmlns:m="http://schemas.openxmlformats.org/officeDocument/2006/math" xmlns:v="urn:schemas-microsoft-com:vml" xmlns:wp14="http://schemas.microsoft.com/office/word/2010/wordprocessingDrawing" xmlns:wp="http://schemas.openxmlformats.org/drawingml/2006/wordprocessingDrawing" xmlns:w10="urn:schemas-microsoft-com:office:word" xmlns:w="http://schemas.openxmlformats.org/wordprocessingml/2006/main" xmlns:w14="http://schemas.microsoft.com/office/word/2010/wordml" xmlns:w15="http://schemas.microsoft.com/office/word/2012/wordml" xmlns:wpg="http://schemas.microsoft.com/office/word/2010/wordprocessingGroup" xmlns:wpi="http://schemas.microsoft.com/office/word/2010/wordprocessingInk" xmlns:wne="http://schemas.microsoft.com/office/word/2006/wordml" xmlns:wps="http://schemas.microsoft.com/office/word/2010/wordprocessingShape" mc:Ignorable="w14 w15 wp14">
+<w:endnotes xmlns:wpc="http://schemas.microsoft.com/office/word/2010/wordprocessingCanvas" xmlns:cx="http://schemas.microsoft.com/office/drawing/2014/chartex" xmlns:cx1="http://schemas.microsoft.com/office/drawing/2015/9/8/chartex" xmlns:cx2="http://schemas.microsoft.com/office/drawing/2015/10/21/chartex" xmlns:cx3="http://schemas.microsoft.com/office/drawing/2016/5/9/chartex" xmlns:cx4="http://schemas.microsoft.com/office/drawing/2016/5/10/chartex" xmlns:cx5="http://schemas.microsoft.com/office/drawing/2016/5/11/chartex" xmlns:cx6="http://schemas.microsoft.com/office/drawing/2016/5/12/chartex" xmlns:cx7="http://schemas.microsoft.com/office/drawing/2016/5/13/chartex" xmlns:cx8="http://schemas.microsoft.com/office/drawing/2016/5/14/chartex" xmlns:mc="http://schemas.openxmlformats.org/markup-compatibility/2006" xmlns:aink="http://schemas.microsoft.com/office/drawing/2016/ink" xmlns:am3d="http://schemas.microsoft.com/office/drawing/2017/model3d" xmlns:o="urn:schemas-microsoft-com:office:office" xmlns:r="http://schemas.openxmlformats.org/officeDocument/2006/relationships" xmlns:m="http://schemas.openxmlformats.org/officeDocument/2006/math" xmlns:v="urn:schemas-microsoft-com:vml" xmlns:wp14="http://schemas.microsoft.com/office/word/2010/wordprocessingDrawing" xmlns:wp="http://schemas.openxmlformats.org/drawingml/2006/wordprocessingDrawing" xmlns:w10="urn:schemas-microsoft-com:office:word" xmlns:w="http://schemas.openxmlformats.org/wordprocessingml/2006/main" xmlns:w14="http://schemas.microsoft.com/office/word/2010/wordml" xmlns:w15="http://schemas.microsoft.com/office/word/2012/wordml" xmlns:w16cex="http://schemas.microsoft.com/office/word/2018/wordml/cex" xmlns:w16cid="http://schemas.microsoft.com/office/word/2016/wordml/cid" xmlns:w16="http://schemas.microsoft.com/office/word/2018/wordml" xmlns:w16sdtdh="http://schemas.microsoft.com/office/word/2020/wordml/sdtdatahash" xmlns:w16se="http://schemas.microsoft.com/office/word/2015/wordml/symex" xmlns:wpg="http://schemas.microsoft.com/office/word/2010/wordprocessingGroup" xmlns:wpi="http://schemas.microsoft.com/office/word/2010/wordprocessingInk" xmlns:wne="http://schemas.microsoft.com/office/word/2006/wordml" xmlns:wps="http://schemas.microsoft.com/office/word/2010/wordprocessingShape" mc:Ignorable="w14 w15 w16se w16cid w16 w16cex w16sdtdh wp14">
   <w:endnote w:type="separator" w:id="-1">
     <w:p>
       <w:r>
@@ -3802,7 +4180,7 @@
 </file>
 
 <file path=word/footer1.xml><?xml version="1.0" encoding="utf-8"?>
-<w:ftr xmlns:wpc="http://schemas.microsoft.com/office/word/2010/wordprocessingCanvas" xmlns:mo="http://schemas.microsoft.com/office/mac/office/2008/main" xmlns:mc="http://schemas.openxmlformats.org/markup-compatibility/2006" xmlns:mv="urn:schemas-microsoft-com:mac:vml" xmlns:o="urn:schemas-microsoft-com:office:office" xmlns:r="http://schemas.openxmlformats.org/officeDocument/2006/relationships" xmlns:m="http://schemas.openxmlformats.org/officeDocument/2006/math" xmlns:v="urn:schemas-microsoft-com:vml" xmlns:wp14="http://schemas.microsoft.com/office/word/2010/wordprocessingDrawing" xmlns:wp="http://schemas.openxmlformats.org/drawingml/2006/wordprocessingDrawing" xmlns:w10="urn:schemas-microsoft-com:office:word" xmlns:w="http://schemas.openxmlformats.org/wordprocessingml/2006/main" xmlns:w14="http://schemas.microsoft.com/office/word/2010/wordml" xmlns:w15="http://schemas.microsoft.com/office/word/2012/wordml" xmlns:wpg="http://schemas.microsoft.com/office/word/2010/wordprocessingGroup" xmlns:wpi="http://schemas.microsoft.com/office/word/2010/wordprocessingInk" xmlns:wne="http://schemas.microsoft.com/office/word/2006/wordml" xmlns:wps="http://schemas.microsoft.com/office/word/2010/wordprocessingShape" mc:Ignorable="w14 w15 wp14">
+<w:ftr xmlns:wpc="http://schemas.microsoft.com/office/word/2010/wordprocessingCanvas" xmlns:cx="http://schemas.microsoft.com/office/drawing/2014/chartex" xmlns:cx1="http://schemas.microsoft.com/office/drawing/2015/9/8/chartex" xmlns:cx2="http://schemas.microsoft.com/office/drawing/2015/10/21/chartex" xmlns:cx3="http://schemas.microsoft.com/office/drawing/2016/5/9/chartex" xmlns:cx4="http://schemas.microsoft.com/office/drawing/2016/5/10/chartex" xmlns:cx5="http://schemas.microsoft.com/office/drawing/2016/5/11/chartex" xmlns:cx6="http://schemas.microsoft.com/office/drawing/2016/5/12/chartex" xmlns:cx7="http://schemas.microsoft.com/office/drawing/2016/5/13/chartex" xmlns:cx8="http://schemas.microsoft.com/office/drawing/2016/5/14/chartex" xmlns:mc="http://schemas.openxmlformats.org/markup-compatibility/2006" xmlns:aink="http://schemas.microsoft.com/office/drawing/2016/ink" xmlns:am3d="http://schemas.microsoft.com/office/drawing/2017/model3d" xmlns:o="urn:schemas-microsoft-com:office:office" xmlns:r="http://schemas.openxmlformats.org/officeDocument/2006/relationships" xmlns:m="http://schemas.openxmlformats.org/officeDocument/2006/math" xmlns:v="urn:schemas-microsoft-com:vml" xmlns:wp14="http://schemas.microsoft.com/office/word/2010/wordprocessingDrawing" xmlns:wp="http://schemas.openxmlformats.org/drawingml/2006/wordprocessingDrawing" xmlns:w10="urn:schemas-microsoft-com:office:word" xmlns:w="http://schemas.openxmlformats.org/wordprocessingml/2006/main" xmlns:w14="http://schemas.microsoft.com/office/word/2010/wordml" xmlns:w15="http://schemas.microsoft.com/office/word/2012/wordml" xmlns:w16cex="http://schemas.microsoft.com/office/word/2018/wordml/cex" xmlns:w16cid="http://schemas.microsoft.com/office/word/2016/wordml/cid" xmlns:w16="http://schemas.microsoft.com/office/word/2018/wordml" xmlns:w16sdtdh="http://schemas.microsoft.com/office/word/2020/wordml/sdtdatahash" xmlns:w16se="http://schemas.microsoft.com/office/word/2015/wordml/symex" xmlns:wpg="http://schemas.microsoft.com/office/word/2010/wordprocessingGroup" xmlns:wpi="http://schemas.microsoft.com/office/word/2010/wordprocessingInk" xmlns:wne="http://schemas.microsoft.com/office/word/2006/wordml" xmlns:wps="http://schemas.microsoft.com/office/word/2010/wordprocessingShape" mc:Ignorable="w14 w15 w16se w16cid w16 w16cex w16sdtdh wp14">
   <w:p>
     <w:pPr>
       <w:pStyle w:val="Footer"/>
@@ -3839,7 +4217,7 @@
 </file>
 
 <file path=word/footer2.xml><?xml version="1.0" encoding="utf-8"?>
-<w:ftr xmlns:wpc="http://schemas.microsoft.com/office/word/2010/wordprocessingCanvas" xmlns:mo="http://schemas.microsoft.com/office/mac/office/2008/main" xmlns:mc="http://schemas.openxmlformats.org/markup-compatibility/2006" xmlns:mv="urn:schemas-microsoft-com:mac:vml" xmlns:o="urn:schemas-microsoft-com:office:office" xmlns:r="http://schemas.openxmlformats.org/officeDocument/2006/relationships" xmlns:m="http://schemas.openxmlformats.org/officeDocument/2006/math" xmlns:v="urn:schemas-microsoft-com:vml" xmlns:wp14="http://schemas.microsoft.com/office/word/2010/wordprocessingDrawing" xmlns:wp="http://schemas.openxmlformats.org/drawingml/2006/wordprocessingDrawing" xmlns:w10="urn:schemas-microsoft-com:office:word" xmlns:w="http://schemas.openxmlformats.org/wordprocessingml/2006/main" xmlns:w14="http://schemas.microsoft.com/office/word/2010/wordml" xmlns:w15="http://schemas.microsoft.com/office/word/2012/wordml" xmlns:wpg="http://schemas.microsoft.com/office/word/2010/wordprocessingGroup" xmlns:wpi="http://schemas.microsoft.com/office/word/2010/wordprocessingInk" xmlns:wne="http://schemas.microsoft.com/office/word/2006/wordml" xmlns:wps="http://schemas.microsoft.com/office/word/2010/wordprocessingShape" mc:Ignorable="w14 w15 wp14">
+<w:ftr xmlns:wpc="http://schemas.microsoft.com/office/word/2010/wordprocessingCanvas" xmlns:cx="http://schemas.microsoft.com/office/drawing/2014/chartex" xmlns:cx1="http://schemas.microsoft.com/office/drawing/2015/9/8/chartex" xmlns:cx2="http://schemas.microsoft.com/office/drawing/2015/10/21/chartex" xmlns:cx3="http://schemas.microsoft.com/office/drawing/2016/5/9/chartex" xmlns:cx4="http://schemas.microsoft.com/office/drawing/2016/5/10/chartex" xmlns:cx5="http://schemas.microsoft.com/office/drawing/2016/5/11/chartex" xmlns:cx6="http://schemas.microsoft.com/office/drawing/2016/5/12/chartex" xmlns:cx7="http://schemas.microsoft.com/office/drawing/2016/5/13/chartex" xmlns:cx8="http://schemas.microsoft.com/office/drawing/2016/5/14/chartex" xmlns:mc="http://schemas.openxmlformats.org/markup-compatibility/2006" xmlns:aink="http://schemas.microsoft.com/office/drawing/2016/ink" xmlns:am3d="http://schemas.microsoft.com/office/drawing/2017/model3d" xmlns:o="urn:schemas-microsoft-com:office:office" xmlns:r="http://schemas.openxmlformats.org/officeDocument/2006/relationships" xmlns:m="http://schemas.openxmlformats.org/officeDocument/2006/math" xmlns:v="urn:schemas-microsoft-com:vml" xmlns:wp14="http://schemas.microsoft.com/office/word/2010/wordprocessingDrawing" xmlns:wp="http://schemas.openxmlformats.org/drawingml/2006/wordprocessingDrawing" xmlns:w10="urn:schemas-microsoft-com:office:word" xmlns:w="http://schemas.openxmlformats.org/wordprocessingml/2006/main" xmlns:w14="http://schemas.microsoft.com/office/word/2010/wordml" xmlns:w15="http://schemas.microsoft.com/office/word/2012/wordml" xmlns:w16cex="http://schemas.microsoft.com/office/word/2018/wordml/cex" xmlns:w16cid="http://schemas.microsoft.com/office/word/2016/wordml/cid" xmlns:w16="http://schemas.microsoft.com/office/word/2018/wordml" xmlns:w16sdtdh="http://schemas.microsoft.com/office/word/2020/wordml/sdtdatahash" xmlns:w16se="http://schemas.microsoft.com/office/word/2015/wordml/symex" xmlns:wpg="http://schemas.microsoft.com/office/word/2010/wordprocessingGroup" xmlns:wpi="http://schemas.microsoft.com/office/word/2010/wordprocessingInk" xmlns:wne="http://schemas.microsoft.com/office/word/2006/wordml" xmlns:wps="http://schemas.microsoft.com/office/word/2010/wordprocessingShape" mc:Ignorable="w14 w15 w16se w16cid w16 w16cex w16sdtdh wp14">
   <w:p>
     <w:pPr>
       <w:pStyle w:val="Footer"/>
@@ -3889,7 +4267,7 @@
 </file>
 
 <file path=word/footnotes.xml><?xml version="1.0" encoding="utf-8"?>
-<w:footnotes xmlns:wpc="http://schemas.microsoft.com/office/word/2010/wordprocessingCanvas" xmlns:mo="http://schemas.microsoft.com/office/mac/office/2008/main" xmlns:mc="http://schemas.openxmlformats.org/markup-compatibility/2006" xmlns:mv="urn:schemas-microsoft-com:mac:vml" xmlns:o="urn:schemas-microsoft-com:office:office" xmlns:r="http://schemas.openxmlformats.org/officeDocument/2006/relationships" xmlns:m="http://schemas.openxmlformats.org/officeDocument/2006/math" xmlns:v="urn:schemas-microsoft-com:vml" xmlns:wp14="http://schemas.microsoft.com/office/word/2010/wordprocessingDrawing" xmlns:wp="http://schemas.openxmlformats.org/drawingml/2006/wordprocessingDrawing" xmlns:w10="urn:schemas-microsoft-com:office:word" xmlns:w="http://schemas.openxmlformats.org/wordprocessingml/2006/main" xmlns:w14="http://schemas.microsoft.com/office/word/2010/wordml" xmlns:w15="http://schemas.microsoft.com/office/word/2012/wordml" xmlns:wpg="http://schemas.microsoft.com/office/word/2010/wordprocessingGroup" xmlns:wpi="http://schemas.microsoft.com/office/word/2010/wordprocessingInk" xmlns:wne="http://schemas.microsoft.com/office/word/2006/wordml" xmlns:wps="http://schemas.microsoft.com/office/word/2010/wordprocessingShape" mc:Ignorable="w14 w15 wp14">
+<w:footnotes xmlns:wpc="http://schemas.microsoft.com/office/word/2010/wordprocessingCanvas" xmlns:cx="http://schemas.microsoft.com/office/drawing/2014/chartex" xmlns:cx1="http://schemas.microsoft.com/office/drawing/2015/9/8/chartex" xmlns:cx2="http://schemas.microsoft.com/office/drawing/2015/10/21/chartex" xmlns:cx3="http://schemas.microsoft.com/office/drawing/2016/5/9/chartex" xmlns:cx4="http://schemas.microsoft.com/office/drawing/2016/5/10/chartex" xmlns:cx5="http://schemas.microsoft.com/office/drawing/2016/5/11/chartex" xmlns:cx6="http://schemas.microsoft.com/office/drawing/2016/5/12/chartex" xmlns:cx7="http://schemas.microsoft.com/office/drawing/2016/5/13/chartex" xmlns:cx8="http://schemas.microsoft.com/office/drawing/2016/5/14/chartex" xmlns:mc="http://schemas.openxmlformats.org/markup-compatibility/2006" xmlns:aink="http://schemas.microsoft.com/office/drawing/2016/ink" xmlns:am3d="http://schemas.microsoft.com/office/drawing/2017/model3d" xmlns:o="urn:schemas-microsoft-com:office:office" xmlns:r="http://schemas.openxmlformats.org/officeDocument/2006/relationships" xmlns:m="http://schemas.openxmlformats.org/officeDocument/2006/math" xmlns:v="urn:schemas-microsoft-com:vml" xmlns:wp14="http://schemas.microsoft.com/office/word/2010/wordprocessingDrawing" xmlns:wp="http://schemas.openxmlformats.org/drawingml/2006/wordprocessingDrawing" xmlns:w10="urn:schemas-microsoft-com:office:word" xmlns:w="http://schemas.openxmlformats.org/wordprocessingml/2006/main" xmlns:w14="http://schemas.microsoft.com/office/word/2010/wordml" xmlns:w15="http://schemas.microsoft.com/office/word/2012/wordml" xmlns:w16cex="http://schemas.microsoft.com/office/word/2018/wordml/cex" xmlns:w16cid="http://schemas.microsoft.com/office/word/2016/wordml/cid" xmlns:w16="http://schemas.microsoft.com/office/word/2018/wordml" xmlns:w16sdtdh="http://schemas.microsoft.com/office/word/2020/wordml/sdtdatahash" xmlns:w16se="http://schemas.microsoft.com/office/word/2015/wordml/symex" xmlns:wpg="http://schemas.microsoft.com/office/word/2010/wordprocessingGroup" xmlns:wpi="http://schemas.microsoft.com/office/word/2010/wordprocessingInk" xmlns:wne="http://schemas.microsoft.com/office/word/2006/wordml" xmlns:wps="http://schemas.microsoft.com/office/word/2010/wordprocessingShape" mc:Ignorable="w14 w15 w16se w16cid w16 w16cex w16sdtdh wp14">
   <w:footnote w:type="separator" w:id="-1">
     <w:p>
       <w:r>
@@ -3908,7 +4286,7 @@
 </file>
 
 <file path=word/styles.xml><?xml version="1.0" encoding="utf-8"?>
-<w:styles xmlns:mc="http://schemas.openxmlformats.org/markup-compatibility/2006" xmlns:r="http://schemas.openxmlformats.org/officeDocument/2006/relationships" xmlns:w="http://schemas.openxmlformats.org/wordprocessingml/2006/main" xmlns:w14="http://schemas.microsoft.com/office/word/2010/wordml" xmlns:w15="http://schemas.microsoft.com/office/word/2012/wordml" mc:Ignorable="w14 w15">
+<w:styles xmlns:mc="http://schemas.openxmlformats.org/markup-compatibility/2006" xmlns:r="http://schemas.openxmlformats.org/officeDocument/2006/relationships" xmlns:w="http://schemas.openxmlformats.org/wordprocessingml/2006/main" xmlns:w14="http://schemas.microsoft.com/office/word/2010/wordml" xmlns:w15="http://schemas.microsoft.com/office/word/2012/wordml" xmlns:w16cex="http://schemas.microsoft.com/office/word/2018/wordml/cex" xmlns:w16cid="http://schemas.microsoft.com/office/word/2016/wordml/cid" xmlns:w16="http://schemas.microsoft.com/office/word/2018/wordml" xmlns:w16sdtdh="http://schemas.microsoft.com/office/word/2020/wordml/sdtdatahash" xmlns:w16se="http://schemas.microsoft.com/office/word/2015/wordml/symex" mc:Ignorable="w14 w15 w16se w16cid w16 w16cex w16sdtdh">
   <w:docDefaults>
     <w:rPrDefault>
       <w:rPr>
@@ -3920,7 +4298,7 @@
     </w:rPrDefault>
     <w:pPrDefault/>
   </w:docDefaults>
-  <w:latentStyles w:defLockedState="0" w:defUIPriority="99" w:defSemiHidden="0" w:defUnhideWhenUsed="0" w:defQFormat="0" w:count="380">
+  <w:latentStyles w:defLockedState="0" w:defUIPriority="99" w:defSemiHidden="0" w:defUnhideWhenUsed="0" w:defQFormat="0" w:count="376">
     <w:lsdException w:name="Normal" w:uiPriority="0" w:qFormat="1"/>
     <w:lsdException w:name="heading 1" w:uiPriority="9" w:qFormat="1"/>
     <w:lsdException w:name="heading 2" w:semiHidden="1" w:uiPriority="9" w:unhideWhenUsed="1" w:qFormat="1"/>
@@ -4077,15 +4455,6 @@
     <w:lsdException w:name="Balloon Text" w:semiHidden="1" w:unhideWhenUsed="1"/>
     <w:lsdException w:name="Table Grid" w:uiPriority="59"/>
     <w:lsdException w:name="Table Theme" w:semiHidden="1" w:unhideWhenUsed="1"/>
-    <w:lsdException w:name="Note Level 1" w:semiHidden="1" w:unhideWhenUsed="1"/>
-    <w:lsdException w:name="Note Level 2" w:semiHidden="1" w:unhideWhenUsed="1"/>
-    <w:lsdException w:name="Note Level 3" w:semiHidden="1" w:unhideWhenUsed="1"/>
-    <w:lsdException w:name="Note Level 4" w:semiHidden="1" w:unhideWhenUsed="1"/>
-    <w:lsdException w:name="Note Level 5" w:semiHidden="1" w:unhideWhenUsed="1"/>
-    <w:lsdException w:name="Note Level 6" w:semiHidden="1" w:unhideWhenUsed="1"/>
-    <w:lsdException w:name="Note Level 7" w:semiHidden="1" w:unhideWhenUsed="1"/>
-    <w:lsdException w:name="Note Level 8" w:semiHidden="1" w:unhideWhenUsed="1"/>
-    <w:lsdException w:name="Note Level 9" w:semiHidden="1" w:unhideWhenUsed="1"/>
     <w:lsdException w:name="Placeholder Text" w:semiHidden="1"/>
     <w:lsdException w:name="No Spacing" w:uiPriority="1" w:qFormat="1"/>
     <w:lsdException w:name="Light Shading" w:uiPriority="60"/>
@@ -4366,7 +4735,6 @@
     <w:uiPriority w:val="59"/>
     <w:rsid w:val="00B56F36"/>
     <w:tblPr>
-      <w:tblInd w:w="0" w:type="dxa"/>
       <w:tblBorders>
         <w:top w:val="single" w:sz="4" w:space="0" w:color="auto"/>
         <w:left w:val="single" w:sz="4" w:space="0" w:color="auto"/>
@@ -4375,12 +4743,6 @@
         <w:insideH w:val="single" w:sz="4" w:space="0" w:color="auto"/>
         <w:insideV w:val="single" w:sz="4" w:space="0" w:color="auto"/>
       </w:tblBorders>
-      <w:tblCellMar>
-        <w:top w:w="0" w:type="dxa"/>
-        <w:left w:w="108" w:type="dxa"/>
-        <w:bottom w:w="0" w:type="dxa"/>
-        <w:right w:w="108" w:type="dxa"/>
-      </w:tblCellMar>
     </w:tblPr>
   </w:style>
   <w:style w:type="paragraph" w:styleId="Footer">

</xml_diff>